<commit_message>
update sign_in , sign-up interface and logoBrand , Import and update image , text in docs
</commit_message>
<xml_diff>
--- a/docs/Report SWR302.docx
+++ b/docs/Report SWR302.docx
@@ -1,6 +1,6 @@
 
 <file path=word/document.xml><?xml version="1.0" encoding="utf-8"?>
-<w:document xmlns:wpc="http://schemas.microsoft.com/office/word/2010/wordprocessingCanvas" xmlns:cx="http://schemas.microsoft.com/office/drawing/2014/chartex" xmlns:cx1="http://schemas.microsoft.com/office/drawing/2015/9/8/chartex" xmlns:mc="http://schemas.openxmlformats.org/markup-compatibility/2006" xmlns:o="urn:schemas-microsoft-com:office:office" xmlns:r="http://schemas.openxmlformats.org/officeDocument/2006/relationships" xmlns:m="http://schemas.openxmlformats.org/officeDocument/2006/math" xmlns:v="urn:schemas-microsoft-com:vml" xmlns:wp14="http://schemas.microsoft.com/office/word/2010/wordprocessingDrawing" xmlns:wp="http://schemas.openxmlformats.org/drawingml/2006/wordprocessingDrawing" xmlns:w10="urn:schemas-microsoft-com:office:word" xmlns:w="http://schemas.openxmlformats.org/wordprocessingml/2006/main" xmlns:w14="http://schemas.microsoft.com/office/word/2010/wordml" xmlns:w15="http://schemas.microsoft.com/office/word/2012/wordml" xmlns:w16se="http://schemas.microsoft.com/office/word/2015/wordml/symex" xmlns:wpg="http://schemas.microsoft.com/office/word/2010/wordprocessingGroup" xmlns:wpi="http://schemas.microsoft.com/office/word/2010/wordprocessingInk" xmlns:wne="http://schemas.microsoft.com/office/word/2006/wordml" xmlns:wps="http://schemas.microsoft.com/office/word/2010/wordprocessingShape" mc:Ignorable="w14 w15 w16se wp14">
+<w:document xmlns:wpc="http://schemas.microsoft.com/office/word/2010/wordprocessingCanvas" xmlns:cx="http://schemas.microsoft.com/office/drawing/2014/chartex" xmlns:cx1="http://schemas.microsoft.com/office/drawing/2015/9/8/chartex" xmlns:cx2="http://schemas.microsoft.com/office/drawing/2015/10/21/chartex" xmlns:cx3="http://schemas.microsoft.com/office/drawing/2016/5/9/chartex" xmlns:cx4="http://schemas.microsoft.com/office/drawing/2016/5/10/chartex" xmlns:cx5="http://schemas.microsoft.com/office/drawing/2016/5/11/chartex" xmlns:cx6="http://schemas.microsoft.com/office/drawing/2016/5/12/chartex" xmlns:cx7="http://schemas.microsoft.com/office/drawing/2016/5/13/chartex" xmlns:cx8="http://schemas.microsoft.com/office/drawing/2016/5/14/chartex" xmlns:mc="http://schemas.openxmlformats.org/markup-compatibility/2006" xmlns:aink="http://schemas.microsoft.com/office/drawing/2016/ink" xmlns:am3d="http://schemas.microsoft.com/office/drawing/2017/model3d" xmlns:o="urn:schemas-microsoft-com:office:office" xmlns:r="http://schemas.openxmlformats.org/officeDocument/2006/relationships" xmlns:m="http://schemas.openxmlformats.org/officeDocument/2006/math" xmlns:v="urn:schemas-microsoft-com:vml" xmlns:wp14="http://schemas.microsoft.com/office/word/2010/wordprocessingDrawing" xmlns:wp="http://schemas.openxmlformats.org/drawingml/2006/wordprocessingDrawing" xmlns:w10="urn:schemas-microsoft-com:office:word" xmlns:w="http://schemas.openxmlformats.org/wordprocessingml/2006/main" xmlns:w14="http://schemas.microsoft.com/office/word/2010/wordml" xmlns:w15="http://schemas.microsoft.com/office/word/2012/wordml" xmlns:w16cex="http://schemas.microsoft.com/office/word/2018/wordml/cex" xmlns:w16cid="http://schemas.microsoft.com/office/word/2016/wordml/cid" xmlns:w16="http://schemas.microsoft.com/office/word/2018/wordml" xmlns:w16se="http://schemas.microsoft.com/office/word/2015/wordml/symex" xmlns:wpg="http://schemas.microsoft.com/office/word/2010/wordprocessingGroup" xmlns:wpi="http://schemas.microsoft.com/office/word/2010/wordprocessingInk" xmlns:wne="http://schemas.microsoft.com/office/word/2006/wordml" xmlns:wps="http://schemas.microsoft.com/office/word/2010/wordprocessingShape" mc:Ignorable="w14 w15 w16se w16cid w16 w16cex wp14">
   <w:body>
     <w:p>
       <w:pPr>
@@ -46,7 +46,7 @@
           <w:sz w:val="20"/>
         </w:rPr>
         <w:drawing>
-          <wp:inline distT="0" distB="0" distL="0" distR="0" wp14:anchorId="0722ACAB" wp14:editId="5846D12B">
+          <wp:inline distT="0" distB="0" distL="0" distR="0" wp14:anchorId="344BB83C" wp14:editId="57E7B57B">
             <wp:extent cx="772958" cy="485775"/>
             <wp:effectExtent l="0" t="0" r="0" b="0"/>
             <wp:docPr id="1" name="image1.png"/>
@@ -112,7 +112,7 @@
         <mc:AlternateContent>
           <mc:Choice Requires="wps">
             <w:drawing>
-              <wp:anchor distT="0" distB="0" distL="114300" distR="114300" simplePos="0" relativeHeight="251661312" behindDoc="0" locked="0" layoutInCell="1" allowOverlap="1">
+              <wp:anchor distT="0" distB="0" distL="114300" distR="114300" simplePos="0" relativeHeight="251661312" behindDoc="0" locked="0" layoutInCell="1" allowOverlap="1" wp14:anchorId="6F2A07CC" wp14:editId="3A7A0E54">
                 <wp:simplePos x="0" y="0"/>
                 <wp:positionH relativeFrom="page">
                   <wp:posOffset>914400</wp:posOffset>
@@ -290,11 +290,11 @@
           </mc:Choice>
           <mc:Fallback>
             <w:pict>
-              <v:shapetype id="_x0000_t202" coordsize="21600,21600" o:spt="202" path="m,l,21600r21600,l21600,xe">
+              <v:shapetype w14:anchorId="6F2A07CC" id="_x0000_t202" coordsize="21600,21600" o:spt="202" path="m,l,21600r21600,l21600,xe">
                 <v:stroke joinstyle="miter"/>
                 <v:path gradientshapeok="t" o:connecttype="rect"/>
               </v:shapetype>
-              <v:shape id="Text Box 2" o:spid="_x0000_s1026" type="#_x0000_t202" style="position:absolute;margin-left:1in;margin-top:.65pt;width:452.6pt;height:232.8pt;z-index:251661312;visibility:visible;mso-wrap-style:square;mso-width-percent:0;mso-height-percent:0;mso-wrap-distance-left:9pt;mso-wrap-distance-top:0;mso-wrap-distance-right:9pt;mso-wrap-distance-bottom:0;mso-position-horizontal:absolute;mso-position-horizontal-relative:page;mso-position-vertical:absolute;mso-position-vertical-relative:text;mso-width-percent:0;mso-height-percent:0;mso-width-relative:page;mso-height-relative:page;v-text-anchor:top" o:gfxdata="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" filled="f" stroked="f">
+              <v:shape id="Text Box 2" o:spid="_x0000_s1026" type="#_x0000_t202" style="position:absolute;margin-left:1in;margin-top:.65pt;width:452.6pt;height:232.8pt;z-index:251661312;visibility:visible;mso-wrap-style:square;mso-width-percent:0;mso-height-percent:0;mso-wrap-distance-left:9pt;mso-wrap-distance-top:0;mso-wrap-distance-right:9pt;mso-wrap-distance-bottom:0;mso-position-horizontal:absolute;mso-position-horizontal-relative:page;mso-position-vertical:absolute;mso-position-vertical-relative:text;mso-width-percent:0;mso-height-percent:0;mso-width-relative:page;mso-height-relative:page;v-text-anchor:top" o:gfxdata="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" filled="f" stroked="f">
                 <v:textbox inset="0,0,0,0">
                   <w:txbxContent>
                     <w:tbl>
@@ -512,7 +512,7 @@
         <mc:AlternateContent>
           <mc:Choice Requires="wps">
             <w:drawing>
-              <wp:anchor distT="0" distB="0" distL="114300" distR="114300" simplePos="0" relativeHeight="251660288" behindDoc="0" locked="0" layoutInCell="1" allowOverlap="1">
+              <wp:anchor distT="0" distB="0" distL="114300" distR="114300" simplePos="0" relativeHeight="251660288" behindDoc="0" locked="0" layoutInCell="1" allowOverlap="1" wp14:anchorId="778471AC" wp14:editId="2F09C66D">
                 <wp:simplePos x="0" y="0"/>
                 <wp:positionH relativeFrom="page">
                   <wp:posOffset>1363980</wp:posOffset>
@@ -886,7 +886,7 @@
           </mc:Choice>
           <mc:Fallback>
             <w:pict>
-              <v:shape id="Text Box 3" o:spid="_x0000_s1027" type="#_x0000_t202" style="position:absolute;margin-left:107.4pt;margin-top:18.05pt;width:388.2pt;height:189pt;z-index:251660288;visibility:visible;mso-wrap-style:square;mso-width-percent:0;mso-height-percent:0;mso-wrap-distance-left:9pt;mso-wrap-distance-top:0;mso-wrap-distance-right:9pt;mso-wrap-distance-bottom:0;mso-position-horizontal:absolute;mso-position-horizontal-relative:page;mso-position-vertical:absolute;mso-position-vertical-relative:text;mso-width-percent:0;mso-height-percent:0;mso-width-relative:page;mso-height-relative:page;v-text-anchor:top" o:gfxdata="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" filled="f" stroked="f">
+              <v:shape w14:anchorId="778471AC" id="Text Box 3" o:spid="_x0000_s1027" type="#_x0000_t202" style="position:absolute;margin-left:107.4pt;margin-top:18.05pt;width:388.2pt;height:189pt;z-index:251660288;visibility:visible;mso-wrap-style:square;mso-width-percent:0;mso-height-percent:0;mso-wrap-distance-left:9pt;mso-wrap-distance-top:0;mso-wrap-distance-right:9pt;mso-wrap-distance-bottom:0;mso-position-horizontal:absolute;mso-position-horizontal-relative:page;mso-position-vertical:absolute;mso-position-vertical-relative:text;mso-width-percent:0;mso-height-percent:0;mso-width-relative:page;mso-height-relative:page;v-text-anchor:top" o:gfxdata="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" filled="f" stroked="f">
                 <v:textbox inset="0,0,0,0">
                   <w:txbxContent>
                     <w:tbl>
@@ -4004,7 +4004,7 @@
           <w:sz w:val="20"/>
         </w:rPr>
         <w:drawing>
-          <wp:inline distT="0" distB="0" distL="0" distR="0" wp14:anchorId="3F155A45" wp14:editId="3134E60E">
+          <wp:inline distT="0" distB="0" distL="0" distR="0" wp14:anchorId="250E0FA7" wp14:editId="277B3B28">
             <wp:extent cx="2636454" cy="4165854"/>
             <wp:effectExtent l="0" t="0" r="0" b="0"/>
             <wp:docPr id="8" name="image3.jpeg"/>
@@ -4052,7 +4052,7 @@
           <w:sz w:val="20"/>
         </w:rPr>
         <w:drawing>
-          <wp:inline distT="0" distB="0" distL="0" distR="0" wp14:anchorId="556A6A85" wp14:editId="6E855C6F">
+          <wp:inline distT="0" distB="0" distL="0" distR="0" wp14:anchorId="3D993DEE" wp14:editId="3AE9A97B">
             <wp:extent cx="2582391" cy="4114800"/>
             <wp:effectExtent l="0" t="0" r="0" b="0"/>
             <wp:docPr id="9" name="image4.jpeg"/>
@@ -4925,21 +4925,74 @@
     <w:p>
       <w:pPr>
         <w:pStyle w:val="BodyText"/>
-        <w:ind w:left="1995"/>
-        <w:rPr>
-          <w:sz w:val="20"/>
-        </w:rPr>
-      </w:pPr>
-      <w:r>
         <w:rPr>
           <w:noProof/>
           <w:sz w:val="20"/>
         </w:rPr>
+      </w:pPr>
+    </w:p>
+    <w:p>
+      <w:pPr>
+        <w:pStyle w:val="BodyText"/>
+        <w:rPr>
+          <w:noProof/>
+          <w:sz w:val="20"/>
+        </w:rPr>
+      </w:pPr>
+    </w:p>
+    <w:p>
+      <w:pPr>
+        <w:pStyle w:val="BodyText"/>
+        <w:rPr>
+          <w:noProof/>
+          <w:sz w:val="20"/>
+        </w:rPr>
+      </w:pPr>
+    </w:p>
+    <w:p>
+      <w:pPr>
+        <w:pStyle w:val="BodyText"/>
+        <w:rPr>
+          <w:noProof/>
+          <w:sz w:val="20"/>
+        </w:rPr>
+      </w:pPr>
+    </w:p>
+    <w:p>
+      <w:pPr>
+        <w:pStyle w:val="BodyText"/>
+        <w:rPr>
+          <w:noProof/>
+          <w:sz w:val="20"/>
+        </w:rPr>
+      </w:pPr>
+    </w:p>
+    <w:p>
+      <w:pPr>
+        <w:pStyle w:val="BodyText"/>
+        <w:rPr>
+          <w:noProof/>
+          <w:sz w:val="20"/>
+        </w:rPr>
+      </w:pPr>
+    </w:p>
+    <w:p>
+      <w:pPr>
+        <w:pStyle w:val="BodyText"/>
+        <w:rPr>
+          <w:sz w:val="20"/>
+        </w:rPr>
+      </w:pPr>
+      <w:r>
+        <w:rPr>
+          <w:noProof/>
+          <w:sz w:val="20"/>
+        </w:rPr>
         <w:drawing>
-          <wp:inline distT="0" distB="0" distL="0" distR="0" wp14:anchorId="0D3812A7" wp14:editId="3B303BC1">
-            <wp:extent cx="3973882" cy="2909411"/>
+          <wp:inline distT="0" distB="0" distL="0" distR="0" wp14:anchorId="047C588C" wp14:editId="785B8DE1">
+            <wp:extent cx="6804660" cy="481330"/>
             <wp:effectExtent l="0" t="0" r="0" b="0"/>
-            <wp:docPr id="7" name="image5.jpeg"/>
+            <wp:docPr id="5" name="Picture 5"/>
             <wp:cNvGraphicFramePr>
               <a:graphicFrameLocks xmlns:a="http://schemas.openxmlformats.org/drawingml/2006/main" noChangeAspect="1"/>
             </wp:cNvGraphicFramePr>
@@ -4947,11 +5000,17 @@
               <a:graphicData uri="http://schemas.openxmlformats.org/drawingml/2006/picture">
                 <pic:pic xmlns:pic="http://schemas.openxmlformats.org/drawingml/2006/picture">
                   <pic:nvPicPr>
-                    <pic:cNvPr id="8" name="image5.jpeg"/>
+                    <pic:cNvPr id="5" name="Picture 5"/>
                     <pic:cNvPicPr/>
                   </pic:nvPicPr>
                   <pic:blipFill>
-                    <a:blip r:embed="rId16" cstate="print"/>
+                    <a:blip r:embed="rId16" cstate="print">
+                      <a:extLst>
+                        <a:ext uri="{28A0092B-C50C-407E-A947-70E740481C1C}">
+                          <a14:useLocalDpi xmlns:a14="http://schemas.microsoft.com/office/drawing/2010/main" val="0"/>
+                        </a:ext>
+                      </a:extLst>
+                    </a:blip>
                     <a:stretch>
                       <a:fillRect/>
                     </a:stretch>
@@ -4959,7 +5018,7 @@
                   <pic:spPr>
                     <a:xfrm>
                       <a:off x="0" y="0"/>
-                      <a:ext cx="3973882" cy="2909411"/>
+                      <a:ext cx="6804660" cy="481330"/>
                     </a:xfrm>
                     <a:prstGeom prst="rect">
                       <a:avLst/>
@@ -4977,12 +5036,278 @@
         <w:rPr>
           <w:sz w:val="20"/>
         </w:rPr>
+      </w:pPr>
+    </w:p>
+    <w:p>
+      <w:pPr>
+        <w:rPr>
+          <w:sz w:val="20"/>
+        </w:rPr>
+      </w:pPr>
+    </w:p>
+    <w:p>
+      <w:pPr>
+        <w:rPr>
+          <w:sz w:val="20"/>
+        </w:rPr>
+      </w:pPr>
+      <w:r>
+        <w:rPr>
+          <w:noProof/>
+          <w:sz w:val="20"/>
+        </w:rPr>
+        <w:drawing>
+          <wp:inline distT="0" distB="0" distL="0" distR="0" wp14:anchorId="2AE37314" wp14:editId="3036BAED">
+            <wp:extent cx="6835140" cy="3451225"/>
+            <wp:effectExtent l="0" t="0" r="3810" b="0"/>
+            <wp:docPr id="6" name="Picture 6" descr="Graphical user interface, application, Teams&#10;&#10;Description automatically generated"/>
+            <wp:cNvGraphicFramePr>
+              <a:graphicFrameLocks xmlns:a="http://schemas.openxmlformats.org/drawingml/2006/main" noChangeAspect="1"/>
+            </wp:cNvGraphicFramePr>
+            <a:graphic xmlns:a="http://schemas.openxmlformats.org/drawingml/2006/main">
+              <a:graphicData uri="http://schemas.openxmlformats.org/drawingml/2006/picture">
+                <pic:pic xmlns:pic="http://schemas.openxmlformats.org/drawingml/2006/picture">
+                  <pic:nvPicPr>
+                    <pic:cNvPr id="6" name="Picture 6" descr="Graphical user interface, application, Teams&#10;&#10;Description automatically generated"/>
+                    <pic:cNvPicPr/>
+                  </pic:nvPicPr>
+                  <pic:blipFill>
+                    <a:blip r:embed="rId17">
+                      <a:extLst>
+                        <a:ext uri="{28A0092B-C50C-407E-A947-70E740481C1C}">
+                          <a14:useLocalDpi xmlns:a14="http://schemas.microsoft.com/office/drawing/2010/main" val="0"/>
+                        </a:ext>
+                      </a:extLst>
+                    </a:blip>
+                    <a:stretch>
+                      <a:fillRect/>
+                    </a:stretch>
+                  </pic:blipFill>
+                  <pic:spPr>
+                    <a:xfrm>
+                      <a:off x="0" y="0"/>
+                      <a:ext cx="6835140" cy="3451225"/>
+                    </a:xfrm>
+                    <a:prstGeom prst="rect">
+                      <a:avLst/>
+                    </a:prstGeom>
+                  </pic:spPr>
+                </pic:pic>
+              </a:graphicData>
+            </a:graphic>
+          </wp:inline>
+        </w:drawing>
+      </w:r>
+    </w:p>
+    <w:p>
+      <w:pPr>
+        <w:rPr>
+          <w:sz w:val="20"/>
+        </w:rPr>
+      </w:pPr>
+    </w:p>
+    <w:p>
+      <w:pPr>
+        <w:rPr>
+          <w:sz w:val="20"/>
+        </w:rPr>
+      </w:pPr>
+    </w:p>
+    <w:p>
+      <w:pPr>
+        <w:rPr>
+          <w:sz w:val="20"/>
+        </w:rPr>
+      </w:pPr>
+    </w:p>
+    <w:p>
+      <w:pPr>
+        <w:rPr>
+          <w:sz w:val="20"/>
+        </w:rPr>
+      </w:pPr>
+      <w:r>
+        <w:rPr>
+          <w:noProof/>
+          <w:sz w:val="20"/>
+        </w:rPr>
+        <w:lastRenderedPageBreak/>
+        <w:drawing>
+          <wp:inline distT="0" distB="0" distL="0" distR="0" wp14:anchorId="22368BBA" wp14:editId="0FF33F0E">
+            <wp:extent cx="6889750" cy="3451225"/>
+            <wp:effectExtent l="0" t="0" r="6350" b="0"/>
+            <wp:docPr id="11" name="Picture 11" descr="Graphical user interface, application&#10;&#10;Description automatically generated"/>
+            <wp:cNvGraphicFramePr>
+              <a:graphicFrameLocks xmlns:a="http://schemas.openxmlformats.org/drawingml/2006/main" noChangeAspect="1"/>
+            </wp:cNvGraphicFramePr>
+            <a:graphic xmlns:a="http://schemas.openxmlformats.org/drawingml/2006/main">
+              <a:graphicData uri="http://schemas.openxmlformats.org/drawingml/2006/picture">
+                <pic:pic xmlns:pic="http://schemas.openxmlformats.org/drawingml/2006/picture">
+                  <pic:nvPicPr>
+                    <pic:cNvPr id="11" name="Picture 11" descr="Graphical user interface, application&#10;&#10;Description automatically generated"/>
+                    <pic:cNvPicPr/>
+                  </pic:nvPicPr>
+                  <pic:blipFill>
+                    <a:blip r:embed="rId18">
+                      <a:extLst>
+                        <a:ext uri="{28A0092B-C50C-407E-A947-70E740481C1C}">
+                          <a14:useLocalDpi xmlns:a14="http://schemas.microsoft.com/office/drawing/2010/main" val="0"/>
+                        </a:ext>
+                      </a:extLst>
+                    </a:blip>
+                    <a:stretch>
+                      <a:fillRect/>
+                    </a:stretch>
+                  </pic:blipFill>
+                  <pic:spPr>
+                    <a:xfrm>
+                      <a:off x="0" y="0"/>
+                      <a:ext cx="6889750" cy="3451225"/>
+                    </a:xfrm>
+                    <a:prstGeom prst="rect">
+                      <a:avLst/>
+                    </a:prstGeom>
+                  </pic:spPr>
+                </pic:pic>
+              </a:graphicData>
+            </a:graphic>
+          </wp:inline>
+        </w:drawing>
+      </w:r>
+    </w:p>
+    <w:p>
+      <w:pPr>
+        <w:rPr>
+          <w:sz w:val="20"/>
+        </w:rPr>
+      </w:pPr>
+    </w:p>
+    <w:p>
+      <w:pPr>
+        <w:rPr>
+          <w:sz w:val="20"/>
+        </w:rPr>
+      </w:pPr>
+    </w:p>
+    <w:p>
+      <w:pPr>
+        <w:rPr>
+          <w:sz w:val="20"/>
+        </w:rPr>
+      </w:pPr>
+      <w:r>
+        <w:rPr>
+          <w:noProof/>
+          <w:sz w:val="20"/>
+        </w:rPr>
+        <w:drawing>
+          <wp:inline distT="0" distB="0" distL="0" distR="0" wp14:anchorId="4558F11C" wp14:editId="153CC513">
+            <wp:extent cx="4823878" cy="5989839"/>
+            <wp:effectExtent l="0" t="0" r="0" b="0"/>
+            <wp:docPr id="15" name="Picture 15" descr="Graphical user interface&#10;&#10;Description automatically generated"/>
+            <wp:cNvGraphicFramePr>
+              <a:graphicFrameLocks xmlns:a="http://schemas.openxmlformats.org/drawingml/2006/main" noChangeAspect="1"/>
+            </wp:cNvGraphicFramePr>
+            <a:graphic xmlns:a="http://schemas.openxmlformats.org/drawingml/2006/main">
+              <a:graphicData uri="http://schemas.openxmlformats.org/drawingml/2006/picture">
+                <pic:pic xmlns:pic="http://schemas.openxmlformats.org/drawingml/2006/picture">
+                  <pic:nvPicPr>
+                    <pic:cNvPr id="15" name="Picture 15" descr="Graphical user interface&#10;&#10;Description automatically generated"/>
+                    <pic:cNvPicPr/>
+                  </pic:nvPicPr>
+                  <pic:blipFill>
+                    <a:blip r:embed="rId19">
+                      <a:extLst>
+                        <a:ext uri="{28A0092B-C50C-407E-A947-70E740481C1C}">
+                          <a14:useLocalDpi xmlns:a14="http://schemas.microsoft.com/office/drawing/2010/main" val="0"/>
+                        </a:ext>
+                      </a:extLst>
+                    </a:blip>
+                    <a:stretch>
+                      <a:fillRect/>
+                    </a:stretch>
+                  </pic:blipFill>
+                  <pic:spPr>
+                    <a:xfrm>
+                      <a:off x="0" y="0"/>
+                      <a:ext cx="4823878" cy="5989839"/>
+                    </a:xfrm>
+                    <a:prstGeom prst="rect">
+                      <a:avLst/>
+                    </a:prstGeom>
+                  </pic:spPr>
+                </pic:pic>
+              </a:graphicData>
+            </a:graphic>
+          </wp:inline>
+        </w:drawing>
+      </w:r>
+    </w:p>
+    <w:p>
+      <w:pPr>
+        <w:rPr>
+          <w:sz w:val="20"/>
+        </w:rPr>
+      </w:pPr>
+    </w:p>
+    <w:p>
+      <w:pPr>
+        <w:rPr>
+          <w:sz w:val="20"/>
+        </w:rPr>
         <w:sectPr>
           <w:pgSz w:w="11910" w:h="16840"/>
           <w:pgMar w:top="1220" w:right="240" w:bottom="280" w:left="820" w:header="720" w:footer="720" w:gutter="0"/>
           <w:cols w:space="720"/>
         </w:sectPr>
       </w:pPr>
+      <w:r>
+        <w:rPr>
+          <w:noProof/>
+          <w:sz w:val="20"/>
+        </w:rPr>
+        <w:drawing>
+          <wp:inline distT="0" distB="0" distL="0" distR="0" wp14:anchorId="16818417" wp14:editId="3C4C53D2">
+            <wp:extent cx="4861981" cy="6492803"/>
+            <wp:effectExtent l="0" t="0" r="0" b="3810"/>
+            <wp:docPr id="14" name="Picture 14" descr="Graphical user interface, text, application&#10;&#10;Description automatically generated"/>
+            <wp:cNvGraphicFramePr>
+              <a:graphicFrameLocks xmlns:a="http://schemas.openxmlformats.org/drawingml/2006/main" noChangeAspect="1"/>
+            </wp:cNvGraphicFramePr>
+            <a:graphic xmlns:a="http://schemas.openxmlformats.org/drawingml/2006/main">
+              <a:graphicData uri="http://schemas.openxmlformats.org/drawingml/2006/picture">
+                <pic:pic xmlns:pic="http://schemas.openxmlformats.org/drawingml/2006/picture">
+                  <pic:nvPicPr>
+                    <pic:cNvPr id="14" name="Picture 14" descr="Graphical user interface, text, application&#10;&#10;Description automatically generated"/>
+                    <pic:cNvPicPr/>
+                  </pic:nvPicPr>
+                  <pic:blipFill>
+                    <a:blip r:embed="rId20">
+                      <a:extLst>
+                        <a:ext uri="{28A0092B-C50C-407E-A947-70E740481C1C}">
+                          <a14:useLocalDpi xmlns:a14="http://schemas.microsoft.com/office/drawing/2010/main" val="0"/>
+                        </a:ext>
+                      </a:extLst>
+                    </a:blip>
+                    <a:stretch>
+                      <a:fillRect/>
+                    </a:stretch>
+                  </pic:blipFill>
+                  <pic:spPr>
+                    <a:xfrm>
+                      <a:off x="0" y="0"/>
+                      <a:ext cx="4861981" cy="6492803"/>
+                    </a:xfrm>
+                    <a:prstGeom prst="rect">
+                      <a:avLst/>
+                    </a:prstGeom>
+                  </pic:spPr>
+                </pic:pic>
+              </a:graphicData>
+            </a:graphic>
+          </wp:inline>
+        </w:drawing>
+      </w:r>
     </w:p>
     <w:p>
       <w:pPr>
@@ -5037,25 +5362,11 @@
         <w:jc w:val="both"/>
       </w:pPr>
       <w:r>
-        <w:t>Backend system is made base on Spring Boot. Spring Boot is a project developed by JAV (java language) in Spring framework ecosystem. It helps our programmers to simplify the process of programming an application with Spring, focusing only on developing business for the application.</w:t>
-      </w:r>
-    </w:p>
-    <w:p>
-      <w:pPr>
-        <w:pStyle w:val="BodyText"/>
-        <w:rPr>
-          <w:sz w:val="24"/>
-        </w:rPr>
-      </w:pPr>
-    </w:p>
-    <w:p>
-      <w:pPr>
-        <w:pStyle w:val="BodyText"/>
-        <w:spacing w:before="6"/>
-        <w:rPr>
-          <w:sz w:val="27"/>
-        </w:rPr>
-      </w:pPr>
+        <w:t xml:space="preserve">Backend system is made base on Spring </w:t>
+      </w:r>
+      <w:r>
+        <w:t>MVC</w:t>
+      </w:r>
     </w:p>
     <w:p>
       <w:pPr>
@@ -5073,7 +5384,7 @@
         <w:ind w:hanging="366"/>
       </w:pPr>
       <w:r>
-        <w:t>Embedded</w:t>
+        <w:t>Frontend</w:t>
       </w:r>
       <w:r>
         <w:rPr>
@@ -5092,7 +5403,13 @@
         <w:ind w:left="620" w:right="1446"/>
       </w:pPr>
       <w:r>
-        <w:t>Backend system is made base on Arduino. Arduino is an open-source electronics platform based on easy-to-use hardware and software. It’s simple and accessible user experience, bring many benefits such as high Availability, less configuration. That’s a good option and example for us to consider using Adruino.</w:t>
+        <w:t>Frontend</w:t>
+      </w:r>
+      <w:r>
+        <w:t xml:space="preserve"> system is </w:t>
+      </w:r>
+      <w:r>
+        <w:t>made base MVC and use another library and with HTML , CSS , Javascript</w:t>
       </w:r>
     </w:p>
     <w:p>
@@ -5186,7 +5503,6 @@
         <w:spacing w:before="0"/>
       </w:pPr>
       <w:bookmarkStart w:id="7" w:name="_bookmark9"/>
-      <w:bookmarkStart w:id="8" w:name="_GoBack"/>
       <w:bookmarkEnd w:id="7"/>
       <w:r>
         <w:t>Software Product</w:t>
@@ -5644,7 +5960,6 @@
         <w:t>The system supports both the stores and the customers of the stores in terms of managing problem with gas cylinder.</w:t>
       </w:r>
     </w:p>
-    <w:bookmarkEnd w:id="8"/>
     <w:p>
       <w:pPr>
         <w:pStyle w:val="BodyText"/>
@@ -5668,8 +5983,8 @@
         </w:tabs>
         <w:spacing w:before="0"/>
       </w:pPr>
-      <w:bookmarkStart w:id="9" w:name="_bookmark10"/>
-      <w:bookmarkEnd w:id="9"/>
+      <w:bookmarkStart w:id="8" w:name="_bookmark10"/>
+      <w:bookmarkEnd w:id="8"/>
       <w:r>
         <w:t>Project Scope &amp;</w:t>
       </w:r>
@@ -6163,7 +6478,7 @@
 </file>
 
 <file path=word/endnotes.xml><?xml version="1.0" encoding="utf-8"?>
-<w:endnotes xmlns:wpc="http://schemas.microsoft.com/office/word/2010/wordprocessingCanvas" xmlns:cx="http://schemas.microsoft.com/office/drawing/2014/chartex" xmlns:cx1="http://schemas.microsoft.com/office/drawing/2015/9/8/chartex" xmlns:mc="http://schemas.openxmlformats.org/markup-compatibility/2006" xmlns:o="urn:schemas-microsoft-com:office:office" xmlns:r="http://schemas.openxmlformats.org/officeDocument/2006/relationships" xmlns:m="http://schemas.openxmlformats.org/officeDocument/2006/math" xmlns:v="urn:schemas-microsoft-com:vml" xmlns:wp14="http://schemas.microsoft.com/office/word/2010/wordprocessingDrawing" xmlns:wp="http://schemas.openxmlformats.org/drawingml/2006/wordprocessingDrawing" xmlns:w10="urn:schemas-microsoft-com:office:word" xmlns:w="http://schemas.openxmlformats.org/wordprocessingml/2006/main" xmlns:w14="http://schemas.microsoft.com/office/word/2010/wordml" xmlns:w15="http://schemas.microsoft.com/office/word/2012/wordml" xmlns:w16se="http://schemas.microsoft.com/office/word/2015/wordml/symex" xmlns:wpg="http://schemas.microsoft.com/office/word/2010/wordprocessingGroup" xmlns:wpi="http://schemas.microsoft.com/office/word/2010/wordprocessingInk" xmlns:wne="http://schemas.microsoft.com/office/word/2006/wordml" xmlns:wps="http://schemas.microsoft.com/office/word/2010/wordprocessingShape" mc:Ignorable="w14 w15 w16se wp14">
+<w:endnotes xmlns:wpc="http://schemas.microsoft.com/office/word/2010/wordprocessingCanvas" xmlns:cx="http://schemas.microsoft.com/office/drawing/2014/chartex" xmlns:cx1="http://schemas.microsoft.com/office/drawing/2015/9/8/chartex" xmlns:cx2="http://schemas.microsoft.com/office/drawing/2015/10/21/chartex" xmlns:cx3="http://schemas.microsoft.com/office/drawing/2016/5/9/chartex" xmlns:cx4="http://schemas.microsoft.com/office/drawing/2016/5/10/chartex" xmlns:cx5="http://schemas.microsoft.com/office/drawing/2016/5/11/chartex" xmlns:cx6="http://schemas.microsoft.com/office/drawing/2016/5/12/chartex" xmlns:cx7="http://schemas.microsoft.com/office/drawing/2016/5/13/chartex" xmlns:cx8="http://schemas.microsoft.com/office/drawing/2016/5/14/chartex" xmlns:mc="http://schemas.openxmlformats.org/markup-compatibility/2006" xmlns:aink="http://schemas.microsoft.com/office/drawing/2016/ink" xmlns:am3d="http://schemas.microsoft.com/office/drawing/2017/model3d" xmlns:o="urn:schemas-microsoft-com:office:office" xmlns:r="http://schemas.openxmlformats.org/officeDocument/2006/relationships" xmlns:m="http://schemas.openxmlformats.org/officeDocument/2006/math" xmlns:v="urn:schemas-microsoft-com:vml" xmlns:wp14="http://schemas.microsoft.com/office/word/2010/wordprocessingDrawing" xmlns:wp="http://schemas.openxmlformats.org/drawingml/2006/wordprocessingDrawing" xmlns:w10="urn:schemas-microsoft-com:office:word" xmlns:w="http://schemas.openxmlformats.org/wordprocessingml/2006/main" xmlns:w14="http://schemas.microsoft.com/office/word/2010/wordml" xmlns:w15="http://schemas.microsoft.com/office/word/2012/wordml" xmlns:w16cex="http://schemas.microsoft.com/office/word/2018/wordml/cex" xmlns:w16cid="http://schemas.microsoft.com/office/word/2016/wordml/cid" xmlns:w16="http://schemas.microsoft.com/office/word/2018/wordml" xmlns:w16se="http://schemas.microsoft.com/office/word/2015/wordml/symex" xmlns:wpg="http://schemas.microsoft.com/office/word/2010/wordprocessingGroup" xmlns:wpi="http://schemas.microsoft.com/office/word/2010/wordprocessingInk" xmlns:wne="http://schemas.microsoft.com/office/word/2006/wordml" xmlns:wps="http://schemas.microsoft.com/office/word/2010/wordprocessingShape" mc:Ignorable="w14 w15 w16se w16cid w16 w16cex wp14">
   <w:endnote w:type="separator" w:id="-1">
     <w:p>
       <w:r>
@@ -6182,7 +6497,7 @@
 </file>
 
 <file path=word/footnotes.xml><?xml version="1.0" encoding="utf-8"?>
-<w:footnotes xmlns:wpc="http://schemas.microsoft.com/office/word/2010/wordprocessingCanvas" xmlns:cx="http://schemas.microsoft.com/office/drawing/2014/chartex" xmlns:cx1="http://schemas.microsoft.com/office/drawing/2015/9/8/chartex" xmlns:mc="http://schemas.openxmlformats.org/markup-compatibility/2006" xmlns:o="urn:schemas-microsoft-com:office:office" xmlns:r="http://schemas.openxmlformats.org/officeDocument/2006/relationships" xmlns:m="http://schemas.openxmlformats.org/officeDocument/2006/math" xmlns:v="urn:schemas-microsoft-com:vml" xmlns:wp14="http://schemas.microsoft.com/office/word/2010/wordprocessingDrawing" xmlns:wp="http://schemas.openxmlformats.org/drawingml/2006/wordprocessingDrawing" xmlns:w10="urn:schemas-microsoft-com:office:word" xmlns:w="http://schemas.openxmlformats.org/wordprocessingml/2006/main" xmlns:w14="http://schemas.microsoft.com/office/word/2010/wordml" xmlns:w15="http://schemas.microsoft.com/office/word/2012/wordml" xmlns:w16se="http://schemas.microsoft.com/office/word/2015/wordml/symex" xmlns:wpg="http://schemas.microsoft.com/office/word/2010/wordprocessingGroup" xmlns:wpi="http://schemas.microsoft.com/office/word/2010/wordprocessingInk" xmlns:wne="http://schemas.microsoft.com/office/word/2006/wordml" xmlns:wps="http://schemas.microsoft.com/office/word/2010/wordprocessingShape" mc:Ignorable="w14 w15 w16se wp14">
+<w:footnotes xmlns:wpc="http://schemas.microsoft.com/office/word/2010/wordprocessingCanvas" xmlns:cx="http://schemas.microsoft.com/office/drawing/2014/chartex" xmlns:cx1="http://schemas.microsoft.com/office/drawing/2015/9/8/chartex" xmlns:cx2="http://schemas.microsoft.com/office/drawing/2015/10/21/chartex" xmlns:cx3="http://schemas.microsoft.com/office/drawing/2016/5/9/chartex" xmlns:cx4="http://schemas.microsoft.com/office/drawing/2016/5/10/chartex" xmlns:cx5="http://schemas.microsoft.com/office/drawing/2016/5/11/chartex" xmlns:cx6="http://schemas.microsoft.com/office/drawing/2016/5/12/chartex" xmlns:cx7="http://schemas.microsoft.com/office/drawing/2016/5/13/chartex" xmlns:cx8="http://schemas.microsoft.com/office/drawing/2016/5/14/chartex" xmlns:mc="http://schemas.openxmlformats.org/markup-compatibility/2006" xmlns:aink="http://schemas.microsoft.com/office/drawing/2016/ink" xmlns:am3d="http://schemas.microsoft.com/office/drawing/2017/model3d" xmlns:o="urn:schemas-microsoft-com:office:office" xmlns:r="http://schemas.openxmlformats.org/officeDocument/2006/relationships" xmlns:m="http://schemas.openxmlformats.org/officeDocument/2006/math" xmlns:v="urn:schemas-microsoft-com:vml" xmlns:wp14="http://schemas.microsoft.com/office/word/2010/wordprocessingDrawing" xmlns:wp="http://schemas.openxmlformats.org/drawingml/2006/wordprocessingDrawing" xmlns:w10="urn:schemas-microsoft-com:office:word" xmlns:w="http://schemas.openxmlformats.org/wordprocessingml/2006/main" xmlns:w14="http://schemas.microsoft.com/office/word/2010/wordml" xmlns:w15="http://schemas.microsoft.com/office/word/2012/wordml" xmlns:w16cex="http://schemas.microsoft.com/office/word/2018/wordml/cex" xmlns:w16cid="http://schemas.microsoft.com/office/word/2016/wordml/cid" xmlns:w16="http://schemas.microsoft.com/office/word/2018/wordml" xmlns:w16se="http://schemas.microsoft.com/office/word/2015/wordml/symex" xmlns:wpg="http://schemas.microsoft.com/office/word/2010/wordprocessingGroup" xmlns:wpi="http://schemas.microsoft.com/office/word/2010/wordprocessingInk" xmlns:wne="http://schemas.microsoft.com/office/word/2006/wordml" xmlns:wps="http://schemas.microsoft.com/office/word/2010/wordprocessingShape" mc:Ignorable="w14 w15 w16se w16cid w16 w16cex wp14">
   <w:footnote w:type="separator" w:id="-1">
     <w:p>
       <w:r>
@@ -6201,7 +6516,7 @@
 </file>
 
 <file path=word/numbering.xml><?xml version="1.0" encoding="utf-8"?>
-<w:numbering xmlns:wpc="http://schemas.microsoft.com/office/word/2010/wordprocessingCanvas" xmlns:cx="http://schemas.microsoft.com/office/drawing/2014/chartex" xmlns:cx1="http://schemas.microsoft.com/office/drawing/2015/9/8/chartex" xmlns:mc="http://schemas.openxmlformats.org/markup-compatibility/2006" xmlns:o="urn:schemas-microsoft-com:office:office" xmlns:r="http://schemas.openxmlformats.org/officeDocument/2006/relationships" xmlns:m="http://schemas.openxmlformats.org/officeDocument/2006/math" xmlns:v="urn:schemas-microsoft-com:vml" xmlns:wp14="http://schemas.microsoft.com/office/word/2010/wordprocessingDrawing" xmlns:wp="http://schemas.openxmlformats.org/drawingml/2006/wordprocessingDrawing" xmlns:w10="urn:schemas-microsoft-com:office:word" xmlns:w="http://schemas.openxmlformats.org/wordprocessingml/2006/main" xmlns:w14="http://schemas.microsoft.com/office/word/2010/wordml" xmlns:w15="http://schemas.microsoft.com/office/word/2012/wordml" xmlns:w16se="http://schemas.microsoft.com/office/word/2015/wordml/symex" xmlns:wpg="http://schemas.microsoft.com/office/word/2010/wordprocessingGroup" xmlns:wpi="http://schemas.microsoft.com/office/word/2010/wordprocessingInk" xmlns:wne="http://schemas.microsoft.com/office/word/2006/wordml" xmlns:wps="http://schemas.microsoft.com/office/word/2010/wordprocessingShape" mc:Ignorable="w14 w15 w16se wp14">
+<w:numbering xmlns:wpc="http://schemas.microsoft.com/office/word/2010/wordprocessingCanvas" xmlns:cx="http://schemas.microsoft.com/office/drawing/2014/chartex" xmlns:cx1="http://schemas.microsoft.com/office/drawing/2015/9/8/chartex" xmlns:cx2="http://schemas.microsoft.com/office/drawing/2015/10/21/chartex" xmlns:cx3="http://schemas.microsoft.com/office/drawing/2016/5/9/chartex" xmlns:cx4="http://schemas.microsoft.com/office/drawing/2016/5/10/chartex" xmlns:cx5="http://schemas.microsoft.com/office/drawing/2016/5/11/chartex" xmlns:cx6="http://schemas.microsoft.com/office/drawing/2016/5/12/chartex" xmlns:cx7="http://schemas.microsoft.com/office/drawing/2016/5/13/chartex" xmlns:cx8="http://schemas.microsoft.com/office/drawing/2016/5/14/chartex" xmlns:mc="http://schemas.openxmlformats.org/markup-compatibility/2006" xmlns:aink="http://schemas.microsoft.com/office/drawing/2016/ink" xmlns:am3d="http://schemas.microsoft.com/office/drawing/2017/model3d" xmlns:o="urn:schemas-microsoft-com:office:office" xmlns:r="http://schemas.openxmlformats.org/officeDocument/2006/relationships" xmlns:m="http://schemas.openxmlformats.org/officeDocument/2006/math" xmlns:v="urn:schemas-microsoft-com:vml" xmlns:wp14="http://schemas.microsoft.com/office/word/2010/wordprocessingDrawing" xmlns:wp="http://schemas.openxmlformats.org/drawingml/2006/wordprocessingDrawing" xmlns:w10="urn:schemas-microsoft-com:office:word" xmlns:w="http://schemas.openxmlformats.org/wordprocessingml/2006/main" xmlns:w14="http://schemas.microsoft.com/office/word/2010/wordml" xmlns:w15="http://schemas.microsoft.com/office/word/2012/wordml" xmlns:w16cex="http://schemas.microsoft.com/office/word/2018/wordml/cex" xmlns:w16cid="http://schemas.microsoft.com/office/word/2016/wordml/cid" xmlns:w16="http://schemas.microsoft.com/office/word/2018/wordml" xmlns:w16se="http://schemas.microsoft.com/office/word/2015/wordml/symex" xmlns:wpg="http://schemas.microsoft.com/office/word/2010/wordprocessingGroup" xmlns:wpi="http://schemas.microsoft.com/office/word/2010/wordprocessingInk" xmlns:wne="http://schemas.microsoft.com/office/word/2006/wordml" xmlns:wps="http://schemas.microsoft.com/office/word/2010/wordprocessingShape" mc:Ignorable="w14 w15 w16se w16cid w16 w16cex wp14">
   <w:abstractNum w:abstractNumId="0" w15:restartNumberingAfterBreak="0">
     <w:nsid w:val="099D7684"/>
     <w:multiLevelType w:val="multilevel"/>
@@ -7332,7 +7647,7 @@
 </file>
 
 <file path=word/styles.xml><?xml version="1.0" encoding="utf-8"?>
-<w:styles xmlns:mc="http://schemas.openxmlformats.org/markup-compatibility/2006" xmlns:r="http://schemas.openxmlformats.org/officeDocument/2006/relationships" xmlns:w="http://schemas.openxmlformats.org/wordprocessingml/2006/main" xmlns:w14="http://schemas.microsoft.com/office/word/2010/wordml" xmlns:w15="http://schemas.microsoft.com/office/word/2012/wordml" xmlns:w16se="http://schemas.microsoft.com/office/word/2015/wordml/symex" mc:Ignorable="w14 w15 w16se">
+<w:styles xmlns:mc="http://schemas.openxmlformats.org/markup-compatibility/2006" xmlns:r="http://schemas.openxmlformats.org/officeDocument/2006/relationships" xmlns:w="http://schemas.openxmlformats.org/wordprocessingml/2006/main" xmlns:w14="http://schemas.microsoft.com/office/word/2010/wordml" xmlns:w15="http://schemas.microsoft.com/office/word/2012/wordml" xmlns:w16cex="http://schemas.microsoft.com/office/word/2018/wordml/cex" xmlns:w16cid="http://schemas.microsoft.com/office/word/2016/wordml/cid" xmlns:w16="http://schemas.microsoft.com/office/word/2018/wordml" xmlns:w16se="http://schemas.microsoft.com/office/word/2015/wordml/symex" mc:Ignorable="w14 w15 w16se w16cid w16 w16cex">
   <w:docDefaults>
     <w:rPrDefault>
       <w:rPr>
@@ -7348,7 +7663,7 @@
       </w:pPr>
     </w:pPrDefault>
   </w:docDefaults>
-  <w:latentStyles w:defLockedState="0" w:defUIPriority="99" w:defSemiHidden="0" w:defUnhideWhenUsed="0" w:defQFormat="0" w:count="371">
+  <w:latentStyles w:defLockedState="0" w:defUIPriority="99" w:defSemiHidden="0" w:defUnhideWhenUsed="0" w:defQFormat="0" w:count="376">
     <w:lsdException w:name="Normal" w:uiPriority="1" w:qFormat="1"/>
     <w:lsdException w:name="heading 1" w:uiPriority="9" w:qFormat="1"/>
     <w:lsdException w:name="heading 2" w:semiHidden="1" w:uiPriority="9" w:unhideWhenUsed="1" w:qFormat="1"/>
@@ -7454,7 +7769,6 @@
     <w:lsdException w:name="HTML Sample" w:semiHidden="1" w:unhideWhenUsed="1"/>
     <w:lsdException w:name="HTML Typewriter" w:semiHidden="1" w:unhideWhenUsed="1"/>
     <w:lsdException w:name="HTML Variable" w:semiHidden="1" w:unhideWhenUsed="1"/>
-    <w:lsdException w:name="Normal Table" w:semiHidden="1" w:unhideWhenUsed="1"/>
     <w:lsdException w:name="annotation subject" w:semiHidden="1" w:unhideWhenUsed="1"/>
     <w:lsdException w:name="No List" w:semiHidden="1" w:unhideWhenUsed="1"/>
     <w:lsdException w:name="Outline List 1" w:semiHidden="1" w:unhideWhenUsed="1"/>
@@ -7497,11 +7811,8 @@
     <w:lsdException w:name="Table Contemporary" w:semiHidden="1" w:unhideWhenUsed="1"/>
     <w:lsdException w:name="Table Elegant" w:semiHidden="1" w:unhideWhenUsed="1"/>
     <w:lsdException w:name="Table Professional" w:semiHidden="1" w:unhideWhenUsed="1"/>
-    <w:lsdException w:name="Table Subtle 1" w:semiHidden="1" w:unhideWhenUsed="1"/>
     <w:lsdException w:name="Table Subtle 2" w:semiHidden="1" w:unhideWhenUsed="1"/>
     <w:lsdException w:name="Table Web 1" w:semiHidden="1" w:unhideWhenUsed="1"/>
-    <w:lsdException w:name="Table Web 2" w:semiHidden="1" w:unhideWhenUsed="1"/>
-    <w:lsdException w:name="Table Web 3" w:semiHidden="1" w:unhideWhenUsed="1"/>
     <w:lsdException w:name="Balloon Text" w:semiHidden="1" w:unhideWhenUsed="1"/>
     <w:lsdException w:name="Table Grid" w:uiPriority="39"/>
     <w:lsdException w:name="Table Theme" w:semiHidden="1" w:unhideWhenUsed="1"/>
@@ -7720,6 +8031,11 @@
     <w:lsdException w:name="List Table 5 Dark Accent 6" w:uiPriority="50"/>
     <w:lsdException w:name="List Table 6 Colorful Accent 6" w:uiPriority="51"/>
     <w:lsdException w:name="List Table 7 Colorful Accent 6" w:uiPriority="52"/>
+    <w:lsdException w:name="Mention" w:semiHidden="1" w:unhideWhenUsed="1"/>
+    <w:lsdException w:name="Smart Hyperlink" w:semiHidden="1" w:unhideWhenUsed="1"/>
+    <w:lsdException w:name="Hashtag" w:semiHidden="1" w:unhideWhenUsed="1"/>
+    <w:lsdException w:name="Unresolved Mention" w:semiHidden="1" w:unhideWhenUsed="1"/>
+    <w:lsdException w:name="Smart Link" w:semiHidden="1" w:unhideWhenUsed="1"/>
   </w:latentStyles>
   <w:style w:type="paragraph" w:default="1" w:styleId="Normal">
     <w:name w:val="Normal"/>
@@ -7765,7 +8081,6 @@
     <w:next w:val="Normal"/>
     <w:link w:val="Heading7Char"/>
     <w:uiPriority w:val="9"/>
-    <w:semiHidden/>
     <w:unhideWhenUsed/>
     <w:qFormat/>
     <w:rsid w:val="00033870"/>
@@ -7938,7 +8253,6 @@
     <w:basedOn w:val="DefaultParagraphFont"/>
     <w:link w:val="Heading7"/>
     <w:uiPriority w:val="9"/>
-    <w:semiHidden/>
     <w:rsid w:val="00033870"/>
     <w:rPr>
       <w:rFonts w:asciiTheme="majorHAnsi" w:eastAsiaTheme="majorEastAsia" w:hAnsiTheme="majorHAnsi" w:cstheme="majorBidi"/>

</xml_diff>